<commit_message>
Added Sentencing Only Entry to create all entries test..
</commit_message>
<xml_diff>
--- a/tests/resources/Saved/21CRB01597_Fine Only Judgment Entry.docx
+++ b/tests/resources/Saved/21CRB01597_Fine Only Judgment Entry.docx
@@ -86,7 +86,6 @@
           <w:tab w:val="left" w:pos="4320"/>
           <w:tab w:val="left" w:pos="4680"/>
         </w:tabs>
-        <w:ind w:left="4680" w:hanging="2520"/>
         <w:rPr>
           <w:rFonts w:ascii="Palatino Linotype" w:hAnsi="Palatino Linotype"/>
           <w:sz w:val="20"/>
@@ -99,6 +98,14 @@
           <w:sz w:val="20"/>
           <w:szCs w:val="20"/>
         </w:rPr>
+        <w:tab/>
+      </w:r>
+      <w:r>
+        <w:rPr>
+          <w:rFonts w:ascii="Palatino Linotype" w:hAnsi="Palatino Linotype"/>
+          <w:sz w:val="20"/>
+          <w:szCs w:val="20"/>
+        </w:rPr>
         <w:t>Plaintiff,</w:t>
       </w:r>
       <w:r>
@@ -125,27 +132,6 @@
         </w:rPr>
         <w:tab/>
       </w:r>
-    </w:p>
-    <w:p>
-      <w:pPr>
-        <w:tabs>
-          <w:tab w:val="left" w:pos="-1080"/>
-          <w:tab w:val="left" w:pos="-720"/>
-          <w:tab w:val="left" w:pos="0"/>
-          <w:tab w:val="left" w:pos="720"/>
-          <w:tab w:val="left" w:pos="1440"/>
-          <w:tab w:val="left" w:pos="2160"/>
-          <w:tab w:val="left" w:pos="2880"/>
-          <w:tab w:val="left" w:pos="3600"/>
-          <w:tab w:val="left" w:pos="4320"/>
-          <w:tab w:val="left" w:pos="4680"/>
-        </w:tabs>
-        <w:rPr>
-          <w:rFonts w:ascii="Palatino Linotype" w:hAnsi="Palatino Linotype"/>
-          <w:sz w:val="20"/>
-          <w:szCs w:val="20"/>
-        </w:rPr>
-      </w:pPr>
     </w:p>
     <w:p>
       <w:pPr>
@@ -215,6 +201,21 @@
           <w:szCs w:val="20"/>
         </w:rPr>
         <w:tab/>
+      </w:r>
+      <w:r>
+        <w:rPr>
+          <w:rFonts w:ascii="Palatino Linotype" w:hAnsi="Palatino Linotype"/>
+          <w:sz w:val="20"/>
+          <w:szCs w:val="20"/>
+        </w:rPr>
+        <w:tab/>
+      </w:r>
+      <w:r>
+        <w:rPr>
+          <w:rFonts w:ascii="Palatino Linotype" w:hAnsi="Palatino Linotype"/>
+          <w:sz w:val="20"/>
+          <w:szCs w:val="20"/>
+        </w:rPr>
         <w:t>C</w:t>
       </w:r>
       <w:r>
@@ -256,46 +257,6 @@
           <w:szCs w:val="20"/>
         </w:rPr>
         <w:t xml:space="preserve">21CRB01597</w:t>
-      </w:r>
-      <w:r>
-        <w:rPr>
-          <w:rFonts w:ascii="Palatino Linotype" w:hAnsi="Palatino Linotype"/>
-          <w:sz w:val="20"/>
-          <w:szCs w:val="20"/>
-        </w:rPr>
-        <w:tab/>
-      </w:r>
-      <w:r>
-        <w:rPr>
-          <w:rFonts w:ascii="Palatino Linotype" w:hAnsi="Palatino Linotype"/>
-          <w:sz w:val="20"/>
-          <w:szCs w:val="20"/>
-        </w:rPr>
-        <w:tab/>
-      </w:r>
-      <w:r>
-        <w:rPr>
-          <w:rFonts w:ascii="Palatino Linotype" w:hAnsi="Palatino Linotype"/>
-          <w:sz w:val="20"/>
-          <w:szCs w:val="20"/>
-        </w:rPr>
-        <w:tab/>
-      </w:r>
-      <w:r>
-        <w:rPr>
-          <w:rFonts w:ascii="Palatino Linotype" w:hAnsi="Palatino Linotype"/>
-          <w:sz w:val="20"/>
-          <w:szCs w:val="20"/>
-        </w:rPr>
-        <w:tab/>
-      </w:r>
-      <w:r>
-        <w:rPr>
-          <w:rFonts w:ascii="Palatino Linotype" w:hAnsi="Palatino Linotype"/>
-          <w:sz w:val="20"/>
-          <w:szCs w:val="20"/>
-        </w:rPr>
-        <w:tab/>
       </w:r>
       <w:r>
         <w:rPr>
@@ -407,13 +368,20 @@
           <w:tab w:val="left" w:pos="4320"/>
           <w:tab w:val="left" w:pos="4680"/>
         </w:tabs>
-        <w:ind w:left="4680" w:hanging="2520"/>
         <w:rPr>
           <w:rFonts w:ascii="Palatino Linotype" w:hAnsi="Palatino Linotype"/>
           <w:sz w:val="20"/>
           <w:szCs w:val="20"/>
         </w:rPr>
       </w:pPr>
+      <w:r>
+        <w:rPr>
+          <w:rFonts w:ascii="Palatino Linotype" w:hAnsi="Palatino Linotype"/>
+          <w:sz w:val="20"/>
+          <w:szCs w:val="20"/>
+        </w:rPr>
+        <w:tab/>
+      </w:r>
       <w:r>
         <w:rPr>
           <w:rFonts w:ascii="Palatino Linotype" w:hAnsi="Palatino Linotype"/>
@@ -591,7 +559,7 @@
           <w:sz w:val="20"/>
           <w:szCs w:val="20"/>
         </w:rPr>
-        <w:t xml:space="preserve"> on May 28, 2022.</w:t>
+        <w:t xml:space="preserve"> on June 11, 2022.</w:t>
       </w:r>
       <w:r>
         <w:rPr>
@@ -645,6 +613,14 @@
           <w:sz w:val="20"/>
           <w:szCs w:val="20"/>
         </w:rPr>
+        <w:t xml:space="preserve"/>
+      </w:r>
+      <w:r>
+        <w:rPr>
+          <w:rFonts w:ascii="Palatino Linotype" w:hAnsi="Palatino Linotype"/>
+          <w:sz w:val="20"/>
+          <w:szCs w:val="20"/>
+        </w:rPr>
         <w:t>The Court explained that Defendant was charged with the offense</w:t>
       </w:r>
       <w:r>
@@ -685,7 +661,52 @@
           <w:sz w:val="20"/>
           <w:szCs w:val="20"/>
         </w:rPr>
-        <w:t>rth below. The Defendant</w:t>
+        <w:t xml:space="preserve">rth below. </w:t>
+      </w:r>
+      <w:r>
+        <w:rPr>
+          <w:rFonts w:ascii="Palatino Linotype" w:hAnsi="Palatino Linotype"/>
+          <w:sz w:val="20"/>
+          <w:szCs w:val="20"/>
+        </w:rPr>
+        <w:t xml:space="preserve">The Court advised that if Defendant is not a United States citizen any plea or conviction could result in deportation, exclusion from admission into the United States, or denial of naturalization under United States law. </w:t>
+      </w:r>
+      <w:r>
+        <w:rPr>
+          <w:rFonts w:ascii="Palatino Linotype" w:hAnsi="Palatino Linotype"/>
+          <w:vanish/>
+          <w:sz w:val="20"/>
+          <w:szCs w:val="20"/>
+        </w:rPr>
+        <w:t>R.C. 2943.031.</w:t>
+      </w:r>
+    </w:p>
+    <w:p>
+      <w:pPr>
+        <w:jc w:val="both"/>
+        <w:rPr>
+          <w:rFonts w:ascii="Palatino Linotype" w:hAnsi="Palatino Linotype"/>
+          <w:sz w:val="20"/>
+          <w:szCs w:val="20"/>
+        </w:rPr>
+      </w:pPr>
+    </w:p>
+    <w:p>
+      <w:pPr>
+        <w:jc w:val="both"/>
+        <w:rPr>
+          <w:rFonts w:ascii="Palatino Linotype" w:hAnsi="Palatino Linotype"/>
+          <w:sz w:val="20"/>
+          <w:szCs w:val="20"/>
+        </w:rPr>
+      </w:pPr>
+      <w:r>
+        <w:rPr>
+          <w:rFonts w:ascii="Palatino Linotype" w:hAnsi="Palatino Linotype"/>
+          <w:sz w:val="20"/>
+          <w:szCs w:val="20"/>
+        </w:rPr>
+        <w:t>The Defendant</w:t>
       </w:r>
       <w:r>
         <w:rPr>
@@ -717,50 +738,87 @@
           <w:sz w:val="20"/>
           <w:szCs w:val="20"/>
         </w:rPr>
-        <w:t>The Court advised that if Defendant is not a United States citizen any plea or conviction could result in deportation, exclusion from admission into the United States, or denial of naturalization under United States law.</w:t>
-      </w:r>
-      <w:r>
-        <w:rPr>
-          <w:rFonts w:ascii="Palatino Linotype" w:hAnsi="Palatino Linotype"/>
-          <w:sz w:val="20"/>
-          <w:szCs w:val="20"/>
-        </w:rPr>
-        <w:t xml:space="preserve"> </w:t>
-      </w:r>
-      <w:r>
-        <w:rPr>
-          <w:rFonts w:ascii="Palatino Linotype" w:hAnsi="Palatino Linotype"/>
-          <w:vanish/>
-          <w:sz w:val="20"/>
-          <w:szCs w:val="20"/>
-        </w:rPr>
-        <w:t>R.C. 2943.031</w:t>
-      </w:r>
-      <w:r>
-        <w:rPr>
-          <w:rFonts w:ascii="Palatino Linotype" w:hAnsi="Palatino Linotype"/>
-          <w:vanish/>
-          <w:sz w:val="20"/>
-          <w:szCs w:val="20"/>
-        </w:rPr>
-        <w:t>.</w:t>
-      </w:r>
-      <w:r>
-        <w:rPr>
-          <w:rFonts w:ascii="Palatino Linotype" w:hAnsi="Palatino Linotype"/>
-          <w:vanish/>
-          <w:sz w:val="20"/>
-          <w:szCs w:val="20"/>
-        </w:rPr>
-        <w:t xml:space="preserve"> </w:t>
-      </w:r>
-      <w:r>
-        <w:rPr>
-          <w:rFonts w:ascii="Palatino Linotype" w:hAnsi="Palatino Linotype"/>
-          <w:sz w:val="20"/>
-          <w:szCs w:val="20"/>
-        </w:rPr>
-        <w:t>The Court, finding that the Defendant entered the plea knowingly, intelligently, and voluntarily, accepted the plea and, following allocution, entered the following sentence:</w:t>
+        <w:t>The Court</w:t>
+      </w:r>
+      <w:r>
+        <w:rPr>
+          <w:rFonts w:ascii="Palatino Linotype" w:hAnsi="Palatino Linotype"/>
+          <w:sz w:val="20"/>
+          <w:szCs w:val="20"/>
+        </w:rPr>
+        <w:t xml:space="preserve"> found that</w:t>
+      </w:r>
+      <w:r>
+        <w:rPr>
+          <w:rFonts w:ascii="Palatino Linotype" w:hAnsi="Palatino Linotype"/>
+          <w:sz w:val="20"/>
+          <w:szCs w:val="20"/>
+        </w:rPr>
+        <w:t xml:space="preserve"> the Defendant entered the plea knowingly, intelligently, and voluntarily, </w:t>
+      </w:r>
+      <w:r>
+        <w:rPr>
+          <w:rFonts w:ascii="Palatino Linotype" w:hAnsi="Palatino Linotype"/>
+          <w:sz w:val="20"/>
+          <w:szCs w:val="20"/>
+        </w:rPr>
+        <w:t xml:space="preserve">and the Court </w:t>
+      </w:r>
+      <w:r>
+        <w:rPr>
+          <w:rFonts w:ascii="Palatino Linotype" w:hAnsi="Palatino Linotype"/>
+          <w:sz w:val="20"/>
+          <w:szCs w:val="20"/>
+        </w:rPr>
+        <w:t>accepted the plea</w:t>
+      </w:r>
+      <w:r>
+        <w:rPr>
+          <w:rFonts w:ascii="Palatino Linotype" w:hAnsi="Palatino Linotype"/>
+          <w:sz w:val="20"/>
+          <w:szCs w:val="20"/>
+        </w:rPr>
+        <w:t xml:space="preserve">. </w:t>
+      </w:r>
+      <w:r>
+        <w:rPr>
+          <w:rFonts w:ascii="Palatino Linotype" w:hAnsi="Palatino Linotype"/>
+          <w:sz w:val="20"/>
+          <w:szCs w:val="20"/>
+        </w:rPr>
+        <w:t xml:space="preserve"/>
+      </w:r>
+      <w:r>
+        <w:rPr>
+          <w:rFonts w:ascii="Palatino Linotype" w:hAnsi="Palatino Linotype"/>
+          <w:sz w:val="20"/>
+          <w:szCs w:val="20"/>
+        </w:rPr>
+        <w:t>F</w:t>
+      </w:r>
+      <w:r>
+        <w:rPr>
+          <w:rFonts w:ascii="Palatino Linotype" w:hAnsi="Palatino Linotype"/>
+          <w:sz w:val="20"/>
+          <w:szCs w:val="20"/>
+        </w:rPr>
+        <w:t xml:space="preserve">ollowing allocution, </w:t>
+      </w:r>
+      <w:r>
+        <w:rPr>
+          <w:rFonts w:ascii="Palatino Linotype" w:hAnsi="Palatino Linotype"/>
+          <w:sz w:val="20"/>
+          <w:szCs w:val="20"/>
+        </w:rPr>
+        <w:t xml:space="preserve">the Court </w:t>
+      </w:r>
+      <w:r>
+        <w:rPr>
+          <w:rFonts w:ascii="Palatino Linotype" w:hAnsi="Palatino Linotype"/>
+          <w:sz w:val="20"/>
+          <w:szCs w:val="20"/>
+        </w:rPr>
+        <w:t>entered the following sentence:</w:t>
       </w:r>
     </w:p>
     <w:p>
@@ -780,8 +838,9 @@
         <w:tblLook w:val="04A0" w:firstRow="1" w:lastRow="0" w:firstColumn="1" w:lastColumn="0" w:noHBand="0" w:noVBand="1"/>
       </w:tblPr>
       <w:tblGrid>
-        <w:gridCol w:w="4261"/>
-        <w:gridCol w:w="4019"/>
+        <w:gridCol w:w="2345"/>
+        <w:gridCol w:w="2103"/>
+        <w:gridCol w:w="3833"/>
       </w:tblGrid>
       <w:tr>
         <w:trPr>
@@ -861,6 +920,44 @@
                 <w:szCs w:val="20"/>
               </w:rPr>
               <w:t xml:space="preserve">Possession Of Marihuana</w:t>
+            </w:r>
+          </w:p>
+        </w:tc>
+        <w:tc>
+          <w:tcPr>
+            <w:tcW w:w="3289" w:type="dxa"/>
+          </w:tcPr>
+          <w:p>
+            <w:pPr>
+              <w:tabs>
+                <w:tab w:val="left" w:pos="-1080"/>
+                <w:tab w:val="left" w:pos="-720"/>
+                <w:tab w:val="left" w:pos="0"/>
+                <w:tab w:val="left" w:pos="720"/>
+                <w:tab w:val="left" w:pos="1440"/>
+                <w:tab w:val="left" w:pos="2160"/>
+                <w:tab w:val="left" w:pos="2880"/>
+                <w:tab w:val="left" w:pos="3600"/>
+                <w:tab w:val="left" w:pos="4320"/>
+                <w:tab w:val="left" w:pos="4680"/>
+              </w:tabs>
+              <w:rPr>
+                <w:rFonts w:ascii="Palatino Linotype" w:hAnsi="Palatino Linotype"/>
+                <w:b/>
+                <w:bCs/>
+                <w:sz w:val="20"/>
+                <w:szCs w:val="20"/>
+              </w:rPr>
+            </w:pPr>
+            <w:r>
+              <w:rPr>
+                <w:rFonts w:ascii="Palatino Linotype" w:hAnsi="Palatino Linotype"/>
+                <w:b/>
+                <w:bCs/>
+                <w:sz w:val="20"/>
+                <w:szCs w:val="20"/>
+              </w:rPr>
+              <w:t xml:space="preserve">Disorderly Conduct - Persistent</w:t>
             </w:r>
           </w:p>
         </w:tc>
@@ -946,50 +1043,6 @@
             </w:r>
           </w:p>
         </w:tc>
-      </w:tr>
-      <w:tr>
-        <w:trPr>
-          <w:cantSplit/>
-          <w:jc w:val="center"/>
-        </w:trPr>
-        <w:tc>
-          <w:tcPr>
-            <w:tcW w:w="1801" w:type="dxa"/>
-          </w:tcPr>
-          <w:p>
-            <w:pPr>
-              <w:tabs>
-                <w:tab w:val="left" w:pos="-1080"/>
-                <w:tab w:val="left" w:pos="-720"/>
-                <w:tab w:val="left" w:pos="0"/>
-                <w:tab w:val="left" w:pos="720"/>
-                <w:tab w:val="left" w:pos="1440"/>
-                <w:tab w:val="left" w:pos="2160"/>
-                <w:tab w:val="left" w:pos="2880"/>
-                <w:tab w:val="left" w:pos="3600"/>
-                <w:tab w:val="left" w:pos="4320"/>
-                <w:tab w:val="left" w:pos="4680"/>
-              </w:tabs>
-              <w:rPr>
-                <w:rFonts w:ascii="Palatino Linotype" w:hAnsi="Palatino Linotype"/>
-                <w:b/>
-                <w:bCs/>
-                <w:sz w:val="20"/>
-                <w:szCs w:val="20"/>
-              </w:rPr>
-            </w:pPr>
-            <w:r>
-              <w:rPr>
-                <w:rFonts w:ascii="Palatino Linotype" w:hAnsi="Palatino Linotype"/>
-                <w:b/>
-                <w:bCs/>
-                <w:sz w:val="20"/>
-                <w:szCs w:val="20"/>
-              </w:rPr>
-              <w:t>Degree</w:t>
-            </w:r>
-          </w:p>
-        </w:tc>
         <w:tc>
           <w:tcPr>
             <w:tcW w:w="3289" w:type="dxa"/>
@@ -1024,7 +1077,7 @@
                 <w:sz w:val="20"/>
                 <w:szCs w:val="20"/>
               </w:rPr>
-              <w:t xml:space="preserve">MM</w:t>
+              <w:t xml:space="preserve">2917.11(A)(1)</w:t>
             </w:r>
           </w:p>
         </w:tc>
@@ -1068,8 +1121,7 @@
                 <w:sz w:val="20"/>
                 <w:szCs w:val="20"/>
               </w:rPr>
-              <w:lastRenderedPageBreak/>
-              <w:t>Plea</w:t>
+              <w:t>Degree</w:t>
             </w:r>
           </w:p>
         </w:tc>
@@ -1107,7 +1159,45 @@
                 <w:sz w:val="20"/>
                 <w:szCs w:val="20"/>
               </w:rPr>
-              <w:t xml:space="preserve">No Contest</w:t>
+              <w:t xml:space="preserve">MM</w:t>
+            </w:r>
+          </w:p>
+        </w:tc>
+        <w:tc>
+          <w:tcPr>
+            <w:tcW w:w="3289" w:type="dxa"/>
+          </w:tcPr>
+          <w:p>
+            <w:pPr>
+              <w:tabs>
+                <w:tab w:val="left" w:pos="-1080"/>
+                <w:tab w:val="left" w:pos="-720"/>
+                <w:tab w:val="left" w:pos="0"/>
+                <w:tab w:val="left" w:pos="720"/>
+                <w:tab w:val="left" w:pos="1440"/>
+                <w:tab w:val="left" w:pos="2160"/>
+                <w:tab w:val="left" w:pos="2880"/>
+                <w:tab w:val="left" w:pos="3600"/>
+                <w:tab w:val="left" w:pos="4320"/>
+                <w:tab w:val="left" w:pos="4680"/>
+              </w:tabs>
+              <w:rPr>
+                <w:rFonts w:ascii="Palatino Linotype" w:hAnsi="Palatino Linotype"/>
+                <w:b/>
+                <w:bCs/>
+                <w:sz w:val="20"/>
+                <w:szCs w:val="20"/>
+              </w:rPr>
+            </w:pPr>
+            <w:r>
+              <w:rPr>
+                <w:rFonts w:ascii="Palatino Linotype" w:hAnsi="Palatino Linotype"/>
+                <w:b/>
+                <w:bCs/>
+                <w:sz w:val="20"/>
+                <w:szCs w:val="20"/>
+              </w:rPr>
+              <w:t xml:space="preserve">M4</w:t>
             </w:r>
           </w:p>
         </w:tc>
@@ -1151,7 +1241,46 @@
                 <w:sz w:val="20"/>
                 <w:szCs w:val="20"/>
               </w:rPr>
-              <w:t>Finding</w:t>
+              <w:lastRenderedPageBreak/>
+              <w:t>Plea</w:t>
+            </w:r>
+          </w:p>
+        </w:tc>
+        <w:tc>
+          <w:tcPr>
+            <w:tcW w:w="3289" w:type="dxa"/>
+          </w:tcPr>
+          <w:p>
+            <w:pPr>
+              <w:tabs>
+                <w:tab w:val="left" w:pos="-1080"/>
+                <w:tab w:val="left" w:pos="-720"/>
+                <w:tab w:val="left" w:pos="0"/>
+                <w:tab w:val="left" w:pos="720"/>
+                <w:tab w:val="left" w:pos="1440"/>
+                <w:tab w:val="left" w:pos="2160"/>
+                <w:tab w:val="left" w:pos="2880"/>
+                <w:tab w:val="left" w:pos="3600"/>
+                <w:tab w:val="left" w:pos="4320"/>
+                <w:tab w:val="left" w:pos="4680"/>
+              </w:tabs>
+              <w:rPr>
+                <w:rFonts w:ascii="Palatino Linotype" w:hAnsi="Palatino Linotype"/>
+                <w:b/>
+                <w:bCs/>
+                <w:sz w:val="20"/>
+                <w:szCs w:val="20"/>
+              </w:rPr>
+            </w:pPr>
+            <w:r>
+              <w:rPr>
+                <w:rFonts w:ascii="Palatino Linotype" w:hAnsi="Palatino Linotype"/>
+                <w:b/>
+                <w:bCs/>
+                <w:sz w:val="20"/>
+                <w:szCs w:val="20"/>
+              </w:rPr>
+              <w:t xml:space="preserve">Dismissed</w:t>
             </w:r>
           </w:p>
         </w:tc>
@@ -1233,7 +1362,165 @@
                 <w:sz w:val="20"/>
                 <w:szCs w:val="20"/>
               </w:rPr>
+              <w:t>Finding</w:t>
+            </w:r>
+          </w:p>
+        </w:tc>
+        <w:tc>
+          <w:tcPr>
+            <w:tcW w:w="3289" w:type="dxa"/>
+          </w:tcPr>
+          <w:p>
+            <w:pPr>
+              <w:tabs>
+                <w:tab w:val="left" w:pos="-1080"/>
+                <w:tab w:val="left" w:pos="-720"/>
+                <w:tab w:val="left" w:pos="0"/>
+                <w:tab w:val="left" w:pos="720"/>
+                <w:tab w:val="left" w:pos="1440"/>
+                <w:tab w:val="left" w:pos="2160"/>
+                <w:tab w:val="left" w:pos="2880"/>
+                <w:tab w:val="left" w:pos="3600"/>
+                <w:tab w:val="left" w:pos="4320"/>
+                <w:tab w:val="left" w:pos="4680"/>
+              </w:tabs>
+              <w:rPr>
+                <w:rFonts w:ascii="Palatino Linotype" w:hAnsi="Palatino Linotype"/>
+                <w:b/>
+                <w:bCs/>
+                <w:sz w:val="20"/>
+                <w:szCs w:val="20"/>
+              </w:rPr>
+            </w:pPr>
+            <w:r>
+              <w:rPr>
+                <w:rFonts w:ascii="Palatino Linotype" w:hAnsi="Palatino Linotype"/>
+                <w:b/>
+                <w:bCs/>
+                <w:sz w:val="20"/>
+                <w:szCs w:val="20"/>
+              </w:rPr>
+              <w:t xml:space="preserve"/>
+            </w:r>
+          </w:p>
+        </w:tc>
+        <w:tc>
+          <w:tcPr>
+            <w:tcW w:w="3289" w:type="dxa"/>
+          </w:tcPr>
+          <w:p>
+            <w:pPr>
+              <w:tabs>
+                <w:tab w:val="left" w:pos="-1080"/>
+                <w:tab w:val="left" w:pos="-720"/>
+                <w:tab w:val="left" w:pos="0"/>
+                <w:tab w:val="left" w:pos="720"/>
+                <w:tab w:val="left" w:pos="1440"/>
+                <w:tab w:val="left" w:pos="2160"/>
+                <w:tab w:val="left" w:pos="2880"/>
+                <w:tab w:val="left" w:pos="3600"/>
+                <w:tab w:val="left" w:pos="4320"/>
+                <w:tab w:val="left" w:pos="4680"/>
+              </w:tabs>
+              <w:rPr>
+                <w:rFonts w:ascii="Palatino Linotype" w:hAnsi="Palatino Linotype"/>
+                <w:b/>
+                <w:bCs/>
+                <w:sz w:val="20"/>
+                <w:szCs w:val="20"/>
+              </w:rPr>
+            </w:pPr>
+            <w:r>
+              <w:rPr>
+                <w:rFonts w:ascii="Palatino Linotype" w:hAnsi="Palatino Linotype"/>
+                <w:b/>
+                <w:bCs/>
+                <w:sz w:val="20"/>
+                <w:szCs w:val="20"/>
+              </w:rPr>
+              <w:t xml:space="preserve">Guilty - Allied Offense</w:t>
+            </w:r>
+          </w:p>
+        </w:tc>
+      </w:tr>
+      <w:tr>
+        <w:trPr>
+          <w:cantSplit/>
+          <w:jc w:val="center"/>
+        </w:trPr>
+        <w:tc>
+          <w:tcPr>
+            <w:tcW w:w="1801" w:type="dxa"/>
+          </w:tcPr>
+          <w:p>
+            <w:pPr>
+              <w:tabs>
+                <w:tab w:val="left" w:pos="-1080"/>
+                <w:tab w:val="left" w:pos="-720"/>
+                <w:tab w:val="left" w:pos="0"/>
+                <w:tab w:val="left" w:pos="720"/>
+                <w:tab w:val="left" w:pos="1440"/>
+                <w:tab w:val="left" w:pos="2160"/>
+                <w:tab w:val="left" w:pos="2880"/>
+                <w:tab w:val="left" w:pos="3600"/>
+                <w:tab w:val="left" w:pos="4320"/>
+                <w:tab w:val="left" w:pos="4680"/>
+              </w:tabs>
+              <w:rPr>
+                <w:rFonts w:ascii="Palatino Linotype" w:hAnsi="Palatino Linotype"/>
+                <w:b/>
+                <w:bCs/>
+                <w:sz w:val="20"/>
+                <w:szCs w:val="20"/>
+              </w:rPr>
+            </w:pPr>
+            <w:r>
+              <w:rPr>
+                <w:rFonts w:ascii="Palatino Linotype" w:hAnsi="Palatino Linotype"/>
+                <w:b/>
+                <w:bCs/>
+                <w:sz w:val="20"/>
+                <w:szCs w:val="20"/>
+              </w:rPr>
               <w:t>Fine Amount</w:t>
+            </w:r>
+          </w:p>
+        </w:tc>
+        <w:tc>
+          <w:tcPr>
+            <w:tcW w:w="3289" w:type="dxa"/>
+          </w:tcPr>
+          <w:p>
+            <w:pPr>
+              <w:tabs>
+                <w:tab w:val="left" w:pos="-1080"/>
+                <w:tab w:val="left" w:pos="-720"/>
+                <w:tab w:val="left" w:pos="0"/>
+                <w:tab w:val="left" w:pos="720"/>
+                <w:tab w:val="left" w:pos="1440"/>
+                <w:tab w:val="left" w:pos="2160"/>
+                <w:tab w:val="left" w:pos="2880"/>
+                <w:tab w:val="left" w:pos="3600"/>
+                <w:tab w:val="left" w:pos="4320"/>
+                <w:tab w:val="left" w:pos="4680"/>
+              </w:tabs>
+              <w:rPr>
+                <w:rFonts w:ascii="Palatino Linotype" w:hAnsi="Palatino Linotype"/>
+                <w:b/>
+                <w:bCs/>
+                <w:sz w:val="20"/>
+                <w:szCs w:val="20"/>
+              </w:rPr>
+            </w:pPr>
+            <w:r>
+              <w:rPr>
+                <w:rFonts w:ascii="Palatino Linotype" w:hAnsi="Palatino Linotype"/>
+                <w:b/>
+                <w:bCs/>
+                <w:sz w:val="20"/>
+                <w:szCs w:val="20"/>
+              </w:rPr>
+              <w:t xml:space="preserve"/>
             </w:r>
           </w:p>
         </w:tc>
@@ -1373,6 +1660,44 @@
                 <w:sz w:val="20"/>
                 <w:szCs w:val="20"/>
               </w:rPr>
+              <w:t xml:space="preserve"/>
+            </w:r>
+          </w:p>
+        </w:tc>
+        <w:tc>
+          <w:tcPr>
+            <w:tcW w:w="3289" w:type="dxa"/>
+          </w:tcPr>
+          <w:p>
+            <w:pPr>
+              <w:tabs>
+                <w:tab w:val="left" w:pos="-1080"/>
+                <w:tab w:val="left" w:pos="-720"/>
+                <w:tab w:val="left" w:pos="0"/>
+                <w:tab w:val="left" w:pos="720"/>
+                <w:tab w:val="left" w:pos="1440"/>
+                <w:tab w:val="left" w:pos="2160"/>
+                <w:tab w:val="left" w:pos="2880"/>
+                <w:tab w:val="left" w:pos="3600"/>
+                <w:tab w:val="left" w:pos="4320"/>
+                <w:tab w:val="left" w:pos="4680"/>
+              </w:tabs>
+              <w:rPr>
+                <w:rFonts w:ascii="Palatino Linotype" w:hAnsi="Palatino Linotype"/>
+                <w:b/>
+                <w:bCs/>
+                <w:sz w:val="20"/>
+                <w:szCs w:val="20"/>
+              </w:rPr>
+            </w:pPr>
+            <w:r>
+              <w:rPr>
+                <w:rFonts w:ascii="Palatino Linotype" w:hAnsi="Palatino Linotype"/>
+                <w:b/>
+                <w:bCs/>
+                <w:sz w:val="20"/>
+                <w:szCs w:val="20"/>
+              </w:rPr>
               <w:t xml:space="preserve">$ 0</w:t>
             </w:r>
           </w:p>
@@ -1421,6 +1746,7 @@
         </w:rPr>
         <w:t xml:space="preserve"/>
       </w:r>
+      <w:bookmarkStart w:id="0" w:name="_Hlk104836505"/>
       <w:r>
         <w:rPr>
           <w:rFonts w:ascii="Palatino Linotype" w:hAnsi="Palatino Linotype"/>
@@ -1429,7 +1755,7 @@
           <w:szCs w:val="20"/>
           <w:u w:val="single"/>
         </w:rPr>
-        <w:t>Court costs are assessed for the highest degree charge in this</w:t>
+        <w:t>The Court ordered costs</w:t>
       </w:r>
       <w:r>
         <w:rPr>
@@ -1439,7 +1765,7 @@
           <w:szCs w:val="20"/>
           <w:u w:val="single"/>
         </w:rPr>
-        <w:t xml:space="preserve"> case</w:t>
+        <w:t xml:space="preserve"> for the highest degree charge</w:t>
       </w:r>
       <w:r>
         <w:rPr>
@@ -1450,21 +1776,31 @@
         </w:rPr>
         <w:t xml:space="preserve">. </w:t>
       </w:r>
-      <w:r>
-        <w:rPr>
-          <w:rFonts w:ascii="Palatino Linotype" w:hAnsi="Palatino Linotype"/>
-          <w:sz w:val="20"/>
-          <w:szCs w:val="20"/>
-        </w:rPr>
-        <w:t xml:space="preserve">Having</w:t>
-      </w:r>
-      <w:r>
-        <w:rPr>
-          <w:rFonts w:ascii="Palatino Linotype" w:hAnsi="Palatino Linotype"/>
-          <w:sz w:val="20"/>
-          <w:szCs w:val="20"/>
-        </w:rPr>
-        <w:t xml:space="preserve"> been informed of the fines </w:t>
+      <w:bookmarkEnd w:id="0"/>
+      <w:r>
+        <w:rPr>
+          <w:rFonts w:ascii="Palatino Linotype" w:hAnsi="Palatino Linotype"/>
+          <w:bCs/>
+          <w:sz w:val="20"/>
+          <w:szCs w:val="20"/>
+        </w:rPr>
+        <w:t xml:space="preserve"/>
+      </w:r>
+      <w:r>
+        <w:rPr>
+          <w:rFonts w:ascii="Palatino Linotype" w:hAnsi="Palatino Linotype"/>
+          <w:sz w:val="20"/>
+          <w:szCs w:val="20"/>
+        </w:rPr>
+        <w:t xml:space="preserve">The Defendant was</w:t>
+      </w:r>
+      <w:r>
+        <w:rPr>
+          <w:rFonts w:ascii="Palatino Linotype" w:hAnsi="Palatino Linotype"/>
+          <w:sz w:val="20"/>
+          <w:szCs w:val="20"/>
+        </w:rPr>
+        <w:t xml:space="preserve"> informed of the fines </w:t>
       </w:r>
       <w:r>
         <w:rPr>
@@ -1498,7 +1834,23 @@
           <w:sz w:val="20"/>
           <w:szCs w:val="20"/>
         </w:rPr>
-        <w:t xml:space="preserve">owed, Defendant expressed an ability to pay </w:t>
+        <w:t xml:space="preserve">owed,</w:t>
+      </w:r>
+      <w:r>
+        <w:rPr>
+          <w:rFonts w:ascii="Palatino Linotype" w:hAnsi="Palatino Linotype"/>
+          <w:sz w:val="20"/>
+          <w:szCs w:val="20"/>
+        </w:rPr>
+        <w:t xml:space="preserve"> and</w:t>
+      </w:r>
+      <w:r>
+        <w:rPr>
+          <w:rFonts w:ascii="Palatino Linotype" w:hAnsi="Palatino Linotype"/>
+          <w:sz w:val="20"/>
+          <w:szCs w:val="20"/>
+        </w:rPr>
+        <w:t xml:space="preserve"> Defendant expressed an ability to pay </w:t>
       </w:r>
       <w:r>
         <w:rPr>
@@ -1518,7 +1870,7 @@
         </w:rPr>
         <w:t xml:space="preserve">. </w:t>
       </w:r>
-      <w:bookmarkStart w:id="0" w:name="_Hlk94196527"/>
+      <w:bookmarkStart w:id="1" w:name="_Hlk94196527"/>
       <w:r>
         <w:rPr>
           <w:rFonts w:ascii="Palatino Linotype" w:hAnsi="Palatino Linotype"/>
@@ -1569,7 +1921,7 @@
         </w:rPr>
         <w:t xml:space="preserve">in full by </w:t>
       </w:r>
-      <w:bookmarkEnd w:id="0"/>
+      <w:bookmarkEnd w:id="1"/>
       <w:r>
         <w:rPr>
           <w:rFonts w:ascii="Palatino Linotype" w:hAnsi="Palatino Linotype"/>
@@ -1578,7 +1930,7 @@
           <w:sz w:val="20"/>
           <w:szCs w:val="20"/>
         </w:rPr>
-        <w:t xml:space="preserve">May 28, 2022</w:t>
+        <w:t xml:space="preserve">June 11, 2022</w:t>
       </w:r>
       <w:r>
         <w:rPr>
@@ -1894,34 +2246,37 @@
         </w:rPr>
         <w:t xml:space="preserve">Prosecutor’s Office: PS    OM     EM; Defendant’s Attorney: PS     OM     EM; Jacob Ansley: PS     OM     EM;</w:t>
       </w:r>
-    </w:p>
-    <w:p>
-      <w:pPr>
-        <w:tabs>
-          <w:tab w:val="left" w:pos="-1080"/>
-          <w:tab w:val="left" w:pos="-720"/>
-          <w:tab w:val="left" w:pos="0"/>
-          <w:tab w:val="left" w:pos="720"/>
-          <w:tab w:val="left" w:pos="1440"/>
-          <w:tab w:val="left" w:pos="2160"/>
-          <w:tab w:val="left" w:pos="2880"/>
-          <w:tab w:val="left" w:pos="3600"/>
-          <w:tab w:val="left" w:pos="4320"/>
-          <w:tab w:val="left" w:pos="4680"/>
-        </w:tabs>
+      <w:r>
         <w:rPr>
           <w:rFonts w:ascii="Palatino Linotype" w:hAnsi="Palatino Linotype"/>
           <w:sz w:val="16"/>
           <w:szCs w:val="16"/>
         </w:rPr>
-      </w:pPr>
+        <w:t xml:space="preserve"> </w:t>
+      </w:r>
       <w:r>
         <w:rPr>
           <w:rFonts w:ascii="Palatino Linotype" w:hAnsi="Palatino Linotype"/>
           <w:sz w:val="16"/>
           <w:szCs w:val="16"/>
         </w:rPr>
-        <w:t xml:space="preserve"/>
+        <w:t>Community Control: PS    EM;</w:t>
+      </w:r>
+      <w:r>
+        <w:rPr>
+          <w:rFonts w:ascii="Palatino Linotype" w:hAnsi="Palatino Linotype"/>
+          <w:sz w:val="16"/>
+          <w:szCs w:val="16"/>
+        </w:rPr>
+        <w:t xml:space="preserve"> </w:t>
+      </w:r>
+      <w:r>
+        <w:rPr>
+          <w:rFonts w:ascii="Palatino Linotype" w:hAnsi="Palatino Linotype"/>
+          <w:sz w:val="16"/>
+          <w:szCs w:val="16"/>
+        </w:rPr>
+        <w:t>County Jail: PS   EM;</w:t>
       </w:r>
     </w:p>
     <w:p>
@@ -2405,7 +2760,7 @@
       </w:rPr>
     </w:lvl>
   </w:abstractNum>
-  <w:num w:numId="1" w16cid:durableId="1687246430">
+  <w:num w:numId="1" w16cid:durableId="1395736056">
     <w:abstractNumId w:val="0"/>
   </w:num>
 </w:numbering>

</xml_diff>